<commit_message>
- Added Announcement Service.
</commit_message>
<xml_diff>
--- a/Documentation/FindMeARoomateDocumentation_v1.4.docx
+++ b/Documentation/FindMeARoomateDocumentation_v1.4.docx
@@ -15,15 +15,7 @@
         <w:rPr>
           <w:b/>
         </w:rPr>
-        <w:t>Find me a roommat</w:t>
-      </w:r>
-      <w:bookmarkStart w:id="0" w:name="_GoBack"/>
-      <w:bookmarkEnd w:id="0"/>
-      <w:r>
-        <w:rPr>
-          <w:b/>
-        </w:rPr>
-        <w:t>e</w:t>
+        <w:t>Find me a roommate</w:t>
       </w:r>
     </w:p>
     <w:p>
@@ -45,7 +37,22 @@
         <w:t xml:space="preserve"> 3-th 2024</w:t>
       </w:r>
     </w:p>
-    <w:p/>
+    <w:p>
+      <w:r>
+        <w:t xml:space="preserve">Git </w:t>
+      </w:r>
+      <w:proofErr w:type="gramStart"/>
+      <w:r>
+        <w:t>URL :</w:t>
+      </w:r>
+      <w:proofErr w:type="gramEnd"/>
+      <w:r>
+        <w:t xml:space="preserve"> </w:t>
+      </w:r>
+      <w:r>
+        <w:t>https://github.com/AlbiGo/FindRoomate</w:t>
+      </w:r>
+    </w:p>
     <w:sdt>
       <w:sdtPr>
         <w:rPr>
@@ -410,37 +417,37 @@
       <w:pPr>
         <w:pStyle w:val="Heading1"/>
       </w:pPr>
-      <w:bookmarkStart w:id="1" w:name="_Toc160267281"/>
+      <w:bookmarkStart w:id="0" w:name="_Toc160267281"/>
       <w:r>
         <w:lastRenderedPageBreak/>
         <w:t>Summary</w:t>
       </w:r>
+      <w:bookmarkEnd w:id="0"/>
+    </w:p>
+    <w:p/>
+    <w:p>
+      <w:r>
+        <w:t xml:space="preserve">Find me a roommate is an application which will facilitate a process between students who are aiming to share their living spaces. Students will be able to put up announcements online for sharing their living spaces. Other students will be able to look through the announcements and will be able to </w:t>
+      </w:r>
+      <w:proofErr w:type="gramStart"/>
+      <w:r>
+        <w:t>submit an application</w:t>
+      </w:r>
+      <w:proofErr w:type="gramEnd"/>
+      <w:r>
+        <w:t>. Students who put up the announcement will check their respective applications and will approve the application that see fit.</w:t>
+      </w:r>
+    </w:p>
+    <w:p/>
+    <w:p>
+      <w:pPr>
+        <w:pStyle w:val="Heading1"/>
+      </w:pPr>
+      <w:bookmarkStart w:id="1" w:name="_Toc160267282"/>
+      <w:r>
+        <w:t>Technology</w:t>
+      </w:r>
       <w:bookmarkEnd w:id="1"/>
-    </w:p>
-    <w:p/>
-    <w:p>
-      <w:r>
-        <w:t xml:space="preserve">Find me a roommate is an application which will facilitate a process between students who are aiming to share their living spaces. Students will be able to put up announcements online for sharing their living spaces. Other students will be able to look through the announcements and will be able to </w:t>
-      </w:r>
-      <w:proofErr w:type="gramStart"/>
-      <w:r>
-        <w:t>submit an application</w:t>
-      </w:r>
-      <w:proofErr w:type="gramEnd"/>
-      <w:r>
-        <w:t>. Students who put up the announcement will check their respective applications and will approve the application that see fit.</w:t>
-      </w:r>
-    </w:p>
-    <w:p/>
-    <w:p>
-      <w:pPr>
-        <w:pStyle w:val="Heading1"/>
-      </w:pPr>
-      <w:bookmarkStart w:id="2" w:name="_Toc160267282"/>
-      <w:r>
-        <w:t>Technology</w:t>
-      </w:r>
-      <w:bookmarkEnd w:id="2"/>
     </w:p>
     <w:p>
       <w:r>
@@ -480,11 +487,11 @@
       <w:pPr>
         <w:pStyle w:val="Heading1"/>
       </w:pPr>
-      <w:bookmarkStart w:id="3" w:name="_Toc160267283"/>
+      <w:bookmarkStart w:id="2" w:name="_Toc160267283"/>
       <w:r>
         <w:t>Business Cases</w:t>
       </w:r>
-      <w:bookmarkEnd w:id="3"/>
+      <w:bookmarkEnd w:id="2"/>
     </w:p>
     <w:p>
       <w:pPr>
@@ -560,7 +567,12 @@
         </w:numPr>
       </w:pPr>
       <w:r>
-        <w:t>Users which will be admins will be able to add/update/remove users, dormitories etc.</w:t>
+        <w:t>Users which will be admins will be able to a</w:t>
+      </w:r>
+      <w:bookmarkStart w:id="3" w:name="_GoBack"/>
+      <w:bookmarkEnd w:id="3"/>
+      <w:r>
+        <w:t>dd/update/remove users, dormitories etc.</w:t>
       </w:r>
     </w:p>
     <w:p>
@@ -2752,7 +2764,7 @@
 </file>
 
 <file path=customXml/itemProps1.xml><?xml version="1.0" encoding="utf-8"?>
-<ds:datastoreItem xmlns:ds="http://schemas.openxmlformats.org/officeDocument/2006/customXml" ds:itemID="{FAC67CE4-C4AA-458D-AB5A-2DB0C3F4EA12}">
+<ds:datastoreItem xmlns:ds="http://schemas.openxmlformats.org/officeDocument/2006/customXml" ds:itemID="{0CD72CEE-75DB-4246-A39F-2466BFA7B781}">
   <ds:schemaRefs>
     <ds:schemaRef ds:uri="http://schemas.openxmlformats.org/officeDocument/2006/bibliography"/>
   </ds:schemaRefs>

</xml_diff>